<commit_message>
Correção no tratamento dos dados
</commit_message>
<xml_diff>
--- a/arquivos/vazamentos_modelo.docx
+++ b/arquivos/vazamentos_modelo.docx
@@ -2138,8 +2138,8 @@
           <w:sz w:val="24"/>
         </w:rPr>
         <w:drawing>
-          <wp:inline distT="0" distB="0" distL="0" distR="0" wp14:anchorId="3FB2F3E5" wp14:editId="4F436AE9">
-            <wp:extent cx="2676396" cy="1453032"/>
+          <wp:inline distT="0" distB="0" distL="0" distR="0" wp14:anchorId="3FB2F3E5" wp14:editId="37CCCD61">
+            <wp:extent cx="3533465" cy="1985749"/>
             <wp:effectExtent l="0" t="0" r="0" b="0"/>
             <wp:docPr id="232" name="Imagem 232"/>
             <wp:cNvGraphicFramePr>
@@ -2149,20 +2149,19 @@
               <a:graphicData uri="http://schemas.openxmlformats.org/drawingml/2006/picture">
                 <pic:pic xmlns:pic="http://schemas.openxmlformats.org/drawingml/2006/picture">
                   <pic:nvPicPr>
-                    <pic:cNvPr id="0" name="Picture 1"/>
+                    <pic:cNvPr id="232" name="Imagem 232"/>
                     <pic:cNvPicPr>
                       <a:picLocks noChangeAspect="1" noChangeArrowheads="1"/>
                     </pic:cNvPicPr>
                   </pic:nvPicPr>
                   <pic:blipFill>
-                    <a:blip r:embed="rId8" cstate="email">
+                    <a:blip r:embed="rId8">
                       <a:extLst>
                         <a:ext uri="{28A0092B-C50C-407E-A947-70E740481C1C}">
-                          <a14:useLocalDpi xmlns:a14="http://schemas.microsoft.com/office/drawing/2010/main"/>
+                          <a14:useLocalDpi xmlns:a14="http://schemas.microsoft.com/office/drawing/2010/main" val="0"/>
                         </a:ext>
                       </a:extLst>
                     </a:blip>
-                    <a:srcRect/>
                     <a:stretch>
                       <a:fillRect/>
                     </a:stretch>
@@ -2170,7 +2169,7 @@
                   <pic:spPr bwMode="auto">
                     <a:xfrm>
                       <a:off x="0" y="0"/>
-                      <a:ext cx="2701470" cy="1466645"/>
+                      <a:ext cx="3542220" cy="1990669"/>
                     </a:xfrm>
                     <a:prstGeom prst="rect">
                       <a:avLst/>
@@ -2203,11 +2202,14 @@
         <w:t xml:space="preserve">:  </w:t>
       </w:r>
       <w:r>
+        <w:t>P</w:t>
+      </w:r>
+      <w:r>
         <w:rPr>
           <w:rFonts w:ascii="MyriadPro-Regular" w:hAnsi="MyriadPro-Regular" w:cs="MyriadPro-Regular"/>
           <w:sz w:val="20"/>
         </w:rPr>
-        <w:t>Vazão de ar perdido e potência desperdiçada com vazamentos</w:t>
+        <w:t>otência desperdiçada com vazamentos</w:t>
       </w:r>
     </w:p>
     <w:p>
@@ -2238,7 +2240,31 @@
         <w:rPr>
           <w:sz w:val="24"/>
         </w:rPr>
-        <w:t xml:space="preserve"> nas industriais, por isso faz-se necessário a correção de todos os vazamentos identificados no sistema.</w:t>
+        <w:t xml:space="preserve"> nas ind</w:t>
+      </w:r>
+      <w:r>
+        <w:rPr>
+          <w:sz w:val="24"/>
+        </w:rPr>
+        <w:t>ú</w:t>
+      </w:r>
+      <w:r>
+        <w:rPr>
+          <w:sz w:val="24"/>
+        </w:rPr>
+        <w:t>strias, por isso faz-se necessári</w:t>
+      </w:r>
+      <w:r>
+        <w:rPr>
+          <w:sz w:val="24"/>
+        </w:rPr>
+        <w:t>a</w:t>
+      </w:r>
+      <w:r>
+        <w:rPr>
+          <w:sz w:val="24"/>
+        </w:rPr>
+        <w:t xml:space="preserve"> a correção de todos os vazamentos identificados no sistema.</w:t>
       </w:r>
     </w:p>
     <w:p>

</xml_diff>

<commit_message>
arquivo executável e atualização do modelo de relatório de vazamentos
</commit_message>
<xml_diff>
--- a/arquivos/vazamentos_modelo.docx
+++ b/arquivos/vazamentos_modelo.docx
@@ -660,7 +660,29 @@
           <w:szCs w:val="22"/>
           <w:lang w:eastAsia="en-US"/>
         </w:rPr>
-        <w:t>Rua Armogaste J. Silveira, 612</w:t>
+        <w:t xml:space="preserve">Rua </w:t>
+      </w:r>
+      <w:proofErr w:type="spellStart"/>
+      <w:r>
+        <w:rPr>
+          <w:rFonts w:asciiTheme="minorHAnsi" w:eastAsiaTheme="minorHAnsi" w:hAnsiTheme="minorHAnsi" w:cstheme="minorBidi"/>
+          <w:bCs/>
+          <w:iCs/>
+          <w:szCs w:val="22"/>
+          <w:lang w:eastAsia="en-US"/>
+        </w:rPr>
+        <w:t>Armogaste</w:t>
+      </w:r>
+      <w:proofErr w:type="spellEnd"/>
+      <w:r>
+        <w:rPr>
+          <w:rFonts w:asciiTheme="minorHAnsi" w:eastAsiaTheme="minorHAnsi" w:hAnsiTheme="minorHAnsi" w:cstheme="minorBidi"/>
+          <w:bCs/>
+          <w:iCs/>
+          <w:szCs w:val="22"/>
+          <w:lang w:eastAsia="en-US"/>
+        </w:rPr>
+        <w:t xml:space="preserve"> J. Silveira, 612</w:t>
       </w:r>
     </w:p>
     <w:p>
@@ -1083,6 +1105,7 @@
         </w:rPr>
         <w:t xml:space="preserve">CS </w:t>
       </w:r>
+      <w:proofErr w:type="spellStart"/>
       <w:r>
         <w:rPr>
           <w:i/>
@@ -1091,6 +1114,7 @@
         </w:rPr>
         <w:t>Instruments</w:t>
       </w:r>
+      <w:proofErr w:type="spellEnd"/>
       <w:r>
         <w:rPr>
           <w:sz w:val="24"/>
@@ -2099,7 +2123,7 @@
         <w:rPr>
           <w:sz w:val="24"/>
         </w:rPr>
-        <w:t>furo, a vazão de perda e a potência desperdiçada em vazamentos</w:t>
+        <w:t>furo e a potência desperdiçada em vazamentos</w:t>
       </w:r>
       <w:r>
         <w:rPr>

</xml_diff>

<commit_message>
ajustes no modelo e remoção da parte de setores
</commit_message>
<xml_diff>
--- a/arquivos/vazamentos_modelo.docx
+++ b/arquivos/vazamentos_modelo.docx
@@ -205,15 +205,25 @@
     <w:p>
       <w:pPr>
         <w:jc w:val="right"/>
-      </w:pPr>
-      <w:r>
         <w:rPr>
           <w:rFonts w:ascii="Calibri" w:hAnsi="Calibri" w:cs="Arial"/>
           <w:bCs/>
           <w:color w:val="000000"/>
         </w:rPr>
+      </w:pPr>
+      <w:r>
+        <w:rPr>
+          <w:rFonts w:ascii="Calibri" w:hAnsi="Calibri" w:cs="Arial"/>
+          <w:bCs/>
+          <w:color w:val="000000"/>
+        </w:rPr>
         <w:t>[-ENDEREÇO 3-]</w:t>
       </w:r>
+    </w:p>
+    <w:p>
+      <w:pPr>
+        <w:jc w:val="right"/>
+      </w:pPr>
     </w:p>
     <w:p>
       <w:pPr>
@@ -523,15 +533,6 @@
         </w:rPr>
         <w:t>-]</w:t>
       </w:r>
-    </w:p>
-    <w:p>
-      <w:pPr>
-        <w:jc w:val="right"/>
-        <w:rPr>
-          <w:bCs/>
-          <w:iCs/>
-        </w:rPr>
-      </w:pPr>
     </w:p>
     <w:p>
       <w:pPr>
@@ -1193,47 +1194,14 @@
           <w:sz w:val="24"/>
           <w:szCs w:val="24"/>
         </w:rPr>
-        <w:t xml:space="preserve"> pontos de fuga nos setores </w:t>
+        <w:t xml:space="preserve"> pontos de fuga n</w:t>
       </w:r>
       <w:r>
         <w:rPr>
           <w:sz w:val="24"/>
           <w:szCs w:val="24"/>
-          <w:highlight w:val="yellow"/>
-        </w:rPr>
-        <w:t>[</w:t>
-      </w:r>
-      <w:r>
-        <w:rPr>
-          <w:sz w:val="24"/>
-          <w:szCs w:val="24"/>
-          <w:highlight w:val="yellow"/>
-        </w:rPr>
-        <w:t>-</w:t>
-      </w:r>
-      <w:r>
-        <w:rPr>
-          <w:sz w:val="24"/>
-          <w:szCs w:val="24"/>
-          <w:highlight w:val="yellow"/>
-        </w:rPr>
-        <w:t>SETORES</w:t>
-      </w:r>
-      <w:r>
-        <w:rPr>
-          <w:sz w:val="24"/>
-          <w:szCs w:val="24"/>
-          <w:highlight w:val="yellow"/>
-        </w:rPr>
-        <w:t>-</w:t>
-      </w:r>
-      <w:r>
-        <w:rPr>
-          <w:sz w:val="24"/>
-          <w:szCs w:val="24"/>
-          <w:highlight w:val="yellow"/>
-        </w:rPr>
-        <w:t>]</w:t>
+        </w:rPr>
+        <w:t>a instalação</w:t>
       </w:r>
       <w:r>
         <w:rPr>
@@ -1490,7 +1458,21 @@
           <w:sz w:val="24"/>
           <w:szCs w:val="24"/>
         </w:rPr>
-        <w:t>seguir é apresentada a relação de pontos de fuga encontrados de acordo com o setor e local em que foram identificados.</w:t>
+        <w:t>seguir é apresentada a relação de pontos de fuga encontrados de acordo com o</w:t>
+      </w:r>
+      <w:r>
+        <w:rPr>
+          <w:sz w:val="24"/>
+          <w:szCs w:val="24"/>
+        </w:rPr>
+        <w:t xml:space="preserve"> local </w:t>
+      </w:r>
+      <w:r>
+        <w:rPr>
+          <w:sz w:val="24"/>
+          <w:szCs w:val="24"/>
+        </w:rPr>
+        <w:t>em que foram identificados.</w:t>
       </w:r>
     </w:p>
     <w:p>

</xml_diff>